<commit_message>
Actualizado Documento y Codigo
</commit_message>
<xml_diff>
--- a/TPOAeropuertosVarios/Informe_Grupo07.docx
+++ b/TPOAeropuertosVarios/Informe_Grupo07.docx
@@ -6552,303 +6552,6 @@
     <w:p>
       <w:pPr>
         <w:suppressAutoHyphens w:val="0"/>
-        <w:spacing w:after="0" w:line="240" w:lineRule="auto"/>
-        <w:rPr>
-          <w:rFonts w:ascii="Times New Roman" w:eastAsia="Times New Roman" w:hAnsi="Times New Roman"/>
-          <w:sz w:val="24"/>
-          <w:szCs w:val="24"/>
-          <w:lang w:val="en-AR"/>
-        </w:rPr>
-      </w:pPr>
-    </w:p>
-    <w:p>
-      <w:pPr>
-        <w:suppressAutoHyphens w:val="0"/>
-        <w:spacing w:after="0" w:line="240" w:lineRule="auto"/>
-        <w:rPr>
-          <w:rFonts w:ascii="Times New Roman" w:eastAsia="Times New Roman" w:hAnsi="Times New Roman"/>
-          <w:b/>
-          <w:bCs/>
-          <w:sz w:val="24"/>
-          <w:szCs w:val="24"/>
-          <w:lang w:val="en-AR"/>
-        </w:rPr>
-      </w:pPr>
-      <w:r>
-        <w:rPr>
-          <w:rFonts w:ascii="Times New Roman" w:eastAsia="Times New Roman" w:hAnsi="Times New Roman" w:hint="cs"/>
-          <w:b/>
-          <w:bCs/>
-          <w:i/>
-          <w:iCs/>
-          <w:color w:val="000000"/>
-          <w:sz w:val="20"/>
-          <w:szCs w:val="20"/>
-          <w:lang w:val="en-AR"/>
-        </w:rPr>
-        <w:t>Algoritmo estaVacio</w:t>
-      </w:r>
-    </w:p>
-    <w:p>
-      <w:pPr>
-        <w:suppressAutoHyphens w:val="0"/>
-        <w:spacing w:after="0" w:line="240" w:lineRule="auto"/>
-        <w:rPr>
-          <w:rFonts w:ascii="Times New Roman" w:eastAsia="Times New Roman" w:hAnsi="Times New Roman"/>
-          <w:sz w:val="24"/>
-          <w:szCs w:val="24"/>
-          <w:lang w:val="en-AR"/>
-        </w:rPr>
-      </w:pPr>
-      <w:r>
-        <w:rPr>
-          <w:rFonts w:ascii="Times New Roman" w:eastAsia="Times New Roman" w:hAnsi="Times New Roman" w:hint="cs"/>
-          <w:i/>
-          <w:iCs/>
-          <w:color w:val="000000"/>
-          <w:sz w:val="20"/>
-          <w:szCs w:val="20"/>
-          <w:lang w:val="en-AR"/>
-        </w:rPr>
-        <w:t>Salida: Boolean</w:t>
-      </w:r>
-    </w:p>
-    <w:p>
-      <w:pPr>
-        <w:suppressAutoHyphens w:val="0"/>
-        <w:spacing w:after="0" w:line="240" w:lineRule="auto"/>
-        <w:rPr>
-          <w:rFonts w:ascii="Times New Roman" w:eastAsia="Times New Roman" w:hAnsi="Times New Roman"/>
-          <w:sz w:val="24"/>
-          <w:szCs w:val="24"/>
-          <w:lang w:val="en-AR"/>
-        </w:rPr>
-      </w:pPr>
-    </w:p>
-    <w:p>
-      <w:pPr>
-        <w:suppressAutoHyphens w:val="0"/>
-        <w:spacing w:after="0" w:line="240" w:lineRule="auto"/>
-        <w:rPr>
-          <w:rFonts w:ascii="Times New Roman" w:eastAsia="Times New Roman" w:hAnsi="Times New Roman"/>
-          <w:sz w:val="24"/>
-          <w:szCs w:val="24"/>
-          <w:lang w:val="en-AR"/>
-        </w:rPr>
-      </w:pPr>
-      <w:r>
-        <w:rPr>
-          <w:rFonts w:ascii="Times New Roman" w:eastAsia="Times New Roman" w:hAnsi="Times New Roman" w:hint="cs"/>
-          <w:i/>
-          <w:iCs/>
-          <w:color w:val="000000"/>
-          <w:sz w:val="20"/>
-          <w:szCs w:val="20"/>
-          <w:lang w:val="en-AR"/>
-        </w:rPr>
-        <w:t>//Se considera Vacio a un vector si el primer elemento esta vacio</w:t>
-      </w:r>
-    </w:p>
-    <w:p>
-      <w:pPr>
-        <w:suppressAutoHyphens w:val="0"/>
-        <w:spacing w:after="0" w:line="240" w:lineRule="auto"/>
-        <w:rPr>
-          <w:rFonts w:ascii="Times New Roman" w:eastAsia="Times New Roman" w:hAnsi="Times New Roman"/>
-          <w:sz w:val="24"/>
-          <w:szCs w:val="24"/>
-          <w:lang w:val="en-AR"/>
-        </w:rPr>
-      </w:pPr>
-      <w:r>
-        <w:rPr>
-          <w:rFonts w:ascii="Times New Roman" w:eastAsia="Times New Roman" w:hAnsi="Times New Roman" w:hint="cs"/>
-          <w:i/>
-          <w:iCs/>
-          <w:color w:val="000000"/>
-          <w:sz w:val="20"/>
-          <w:szCs w:val="20"/>
-          <w:lang w:val="en-AR"/>
-        </w:rPr>
-        <w:t>//Por naturaleza de nuestro proyecto, el primero elemento del vecotr de una tripulacion siempre sera el vuelo con los datos de origen, para iniciar la búsqueda de adyacentes</w:t>
-      </w:r>
-    </w:p>
-    <w:p>
-      <w:pPr>
-        <w:suppressAutoHyphens w:val="0"/>
-        <w:spacing w:after="0" w:line="240" w:lineRule="auto"/>
-        <w:rPr>
-          <w:rFonts w:ascii="Times New Roman" w:eastAsia="Times New Roman" w:hAnsi="Times New Roman"/>
-          <w:sz w:val="24"/>
-          <w:szCs w:val="24"/>
-          <w:lang w:val="en-AR"/>
-        </w:rPr>
-      </w:pPr>
-      <w:r>
-        <w:rPr>
-          <w:rFonts w:ascii="Times New Roman" w:eastAsia="Times New Roman" w:hAnsi="Times New Roman" w:hint="cs"/>
-          <w:i/>
-          <w:iCs/>
-          <w:color w:val="000000"/>
-          <w:sz w:val="20"/>
-          <w:szCs w:val="20"/>
-          <w:lang w:val="en-AR"/>
-        </w:rPr>
-        <w:t>Intentar</w:t>
-      </w:r>
-    </w:p>
-    <w:p>
-      <w:pPr>
-        <w:suppressAutoHyphens w:val="0"/>
-        <w:spacing w:after="0" w:line="240" w:lineRule="auto"/>
-        <w:rPr>
-          <w:rFonts w:ascii="Times New Roman" w:eastAsia="Times New Roman" w:hAnsi="Times New Roman"/>
-          <w:sz w:val="24"/>
-          <w:szCs w:val="24"/>
-          <w:lang w:val="en-AR"/>
-        </w:rPr>
-      </w:pPr>
-      <w:r>
-        <w:rPr>
-          <w:rFonts w:ascii="Times New Roman" w:eastAsia="Times New Roman" w:hAnsi="Times New Roman" w:hint="cs"/>
-          <w:i/>
-          <w:iCs/>
-          <w:color w:val="000000"/>
-          <w:sz w:val="20"/>
-          <w:szCs w:val="20"/>
-          <w:lang w:val="en-AR"/>
-        </w:rPr>
-        <w:tab/>
-        <w:t>vector.RecuperarElemento(0)</w:t>
-      </w:r>
-    </w:p>
-    <w:p>
-      <w:pPr>
-        <w:suppressAutoHyphens w:val="0"/>
-        <w:spacing w:after="0" w:line="240" w:lineRule="auto"/>
-        <w:rPr>
-          <w:rFonts w:ascii="Times New Roman" w:eastAsia="Times New Roman" w:hAnsi="Times New Roman"/>
-          <w:sz w:val="24"/>
-          <w:szCs w:val="24"/>
-          <w:lang w:val="en-AR"/>
-        </w:rPr>
-      </w:pPr>
-      <w:r>
-        <w:rPr>
-          <w:rFonts w:ascii="Times New Roman" w:eastAsia="Times New Roman" w:hAnsi="Times New Roman" w:hint="cs"/>
-          <w:i/>
-          <w:iCs/>
-          <w:color w:val="000000"/>
-          <w:sz w:val="20"/>
-          <w:szCs w:val="20"/>
-          <w:lang w:val="en-AR"/>
-        </w:rPr>
-        <w:tab/>
-        <w:t>devolver falso</w:t>
-      </w:r>
-    </w:p>
-    <w:p>
-      <w:pPr>
-        <w:suppressAutoHyphens w:val="0"/>
-        <w:spacing w:after="0" w:line="240" w:lineRule="auto"/>
-        <w:rPr>
-          <w:rFonts w:ascii="Times New Roman" w:eastAsia="Times New Roman" w:hAnsi="Times New Roman"/>
-          <w:sz w:val="24"/>
-          <w:szCs w:val="24"/>
-          <w:lang w:val="en-AR"/>
-        </w:rPr>
-      </w:pPr>
-      <w:r>
-        <w:rPr>
-          <w:rFonts w:ascii="Times New Roman" w:eastAsia="Times New Roman" w:hAnsi="Times New Roman" w:hint="cs"/>
-          <w:i/>
-          <w:iCs/>
-          <w:color w:val="000000"/>
-          <w:sz w:val="20"/>
-          <w:szCs w:val="20"/>
-          <w:lang w:val="en-AR"/>
-        </w:rPr>
-        <w:t>//Si devuelve error significa que no encontró ningún elemento, y por ello está vacío</w:t>
-      </w:r>
-    </w:p>
-    <w:p>
-      <w:pPr>
-        <w:suppressAutoHyphens w:val="0"/>
-        <w:spacing w:after="0" w:line="240" w:lineRule="auto"/>
-        <w:rPr>
-          <w:rFonts w:ascii="Times New Roman" w:eastAsia="Times New Roman" w:hAnsi="Times New Roman"/>
-          <w:sz w:val="24"/>
-          <w:szCs w:val="24"/>
-          <w:lang w:val="es-ES"/>
-        </w:rPr>
-      </w:pPr>
-      <w:r>
-        <w:rPr>
-          <w:rFonts w:ascii="Times New Roman" w:eastAsia="Times New Roman" w:hAnsi="Times New Roman"/>
-          <w:i/>
-          <w:iCs/>
-          <w:color w:val="000000"/>
-          <w:sz w:val="20"/>
-          <w:szCs w:val="20"/>
-          <w:lang w:val="es-ES"/>
-        </w:rPr>
-        <w:t>Atrapar</w:t>
-      </w:r>
-      <w:r>
-        <w:rPr>
-          <w:rFonts w:ascii="Times New Roman" w:eastAsia="Times New Roman" w:hAnsi="Times New Roman" w:hint="cs"/>
-          <w:i/>
-          <w:iCs/>
-          <w:color w:val="000000"/>
-          <w:sz w:val="20"/>
-          <w:szCs w:val="20"/>
-          <w:lang w:val="en-AR"/>
-        </w:rPr>
-        <w:t xml:space="preserve"> Error OutOfBounds</w:t>
-      </w:r>
-      <w:proofErr w:type="spellStart"/>
-      <w:r>
-        <w:rPr>
-          <w:rFonts w:ascii="Times New Roman" w:eastAsia="Times New Roman" w:hAnsi="Times New Roman"/>
-          <w:i/>
-          <w:iCs/>
-          <w:color w:val="000000"/>
-          <w:sz w:val="20"/>
-          <w:szCs w:val="20"/>
-          <w:lang w:val="es-ES"/>
-        </w:rPr>
-        <w:t>Exception</w:t>
-      </w:r>
-      <w:proofErr w:type="spellEnd"/>
-    </w:p>
-    <w:p>
-      <w:pPr>
-        <w:suppressAutoHyphens w:val="0"/>
-        <w:spacing w:after="0" w:line="240" w:lineRule="auto"/>
-        <w:rPr>
-          <w:rFonts w:ascii="Times New Roman" w:eastAsia="Times New Roman" w:hAnsi="Times New Roman"/>
-          <w:sz w:val="24"/>
-          <w:szCs w:val="24"/>
-          <w:lang w:val="en-AR"/>
-        </w:rPr>
-      </w:pPr>
-      <w:r>
-        <w:rPr>
-          <w:rFonts w:ascii="Times New Roman" w:eastAsia="Times New Roman" w:hAnsi="Times New Roman" w:hint="cs"/>
-          <w:i/>
-          <w:iCs/>
-          <w:color w:val="000000"/>
-          <w:sz w:val="20"/>
-          <w:szCs w:val="20"/>
-          <w:lang w:val="en-AR"/>
-        </w:rPr>
-        <w:tab/>
-        <w:t>devolver verdadero</w:t>
-      </w:r>
-    </w:p>
-    <w:p>
-      <w:pPr>
-        <w:suppressAutoHyphens w:val="0"/>
         <w:spacing w:after="240" w:line="240" w:lineRule="auto"/>
         <w:rPr>
           <w:rFonts w:ascii="Times New Roman" w:eastAsia="Times New Roman" w:hAnsi="Times New Roman"/>
@@ -7498,7 +7201,6 @@
           <w:szCs w:val="20"/>
           <w:lang w:val="en-AR"/>
         </w:rPr>
-        <w:lastRenderedPageBreak/>
         <w:t>VectorTDA&lt;Vuelo&gt; camino</w:t>
       </w:r>
     </w:p>
@@ -7802,6 +7504,7 @@
           <w:szCs w:val="20"/>
           <w:lang w:val="es-ES"/>
         </w:rPr>
+        <w:lastRenderedPageBreak/>
         <w:t>Atrapar</w:t>
       </w:r>
       <w:r>
@@ -8147,7 +7850,8 @@
       <w:pPr>
         <w:rPr>
           <w:rFonts w:ascii="Arial" w:hAnsi="Arial" w:cs="Arial"/>
-          <w:i/>
+          <w:sz w:val="24"/>
+          <w:szCs w:val="24"/>
           <w:lang w:val="es-MX"/>
         </w:rPr>
       </w:pPr>
@@ -8156,7 +7860,6 @@
       <w:pPr>
         <w:rPr>
           <w:rFonts w:ascii="Arial" w:hAnsi="Arial" w:cs="Arial"/>
-          <w:iCs/>
           <w:sz w:val="24"/>
           <w:szCs w:val="24"/>
           <w:lang w:val="es-MX"/>
@@ -8165,34 +7868,335 @@
       <w:r>
         <w:rPr>
           <w:rFonts w:ascii="Arial" w:hAnsi="Arial" w:cs="Arial"/>
-          <w:iCs/>
           <w:sz w:val="24"/>
           <w:szCs w:val="24"/>
           <w:lang w:val="es-MX"/>
         </w:rPr>
-        <w:t>Concluimos que la complejidad temporal del algoritmo es de O(T</w:t>
-      </w:r>
-      <w:r>
+        <w:t>Costo Algoritmo Principal realizarVuelos:</w:t>
+      </w:r>
+    </w:p>
+    <w:p>
+      <w:pPr>
         <w:rPr>
           <w:rFonts w:ascii="Arial" w:hAnsi="Arial" w:cs="Arial"/>
-          <w:iCs/>
-          <w:sz w:val="24"/>
-          <w:szCs w:val="24"/>
-          <w:vertAlign w:val="superscript"/>
+          <w:sz w:val="24"/>
+          <w:szCs w:val="24"/>
           <w:lang w:val="es-MX"/>
         </w:rPr>
-        <w:t>n</w:t>
-      </w:r>
+      </w:pPr>
       <w:r>
         <w:rPr>
           <w:rFonts w:ascii="Arial" w:hAnsi="Arial" w:cs="Arial"/>
-          <w:iCs/>
           <w:sz w:val="24"/>
           <w:szCs w:val="24"/>
           <w:lang w:val="es-MX"/>
         </w:rPr>
-        <w:t>), siendo T la cantidad de tripulaciones disponibles a combinar en los N vuelos disponibles.</w:t>
-      </w:r>
+        <w:t>Para resolver el costo del pseudocódigo se debe tener en cuenta todos los actores relacionados,las localizaciones y la cantidad de viajes disponibles.Por eso se representa la cantidad de localización disponibles como “x” , a “y” como la cantidad total de viajes disponibles por vuelo dando (x^y) como la cantidad total de vuelos disponibles.Todos estos vuelos se pueden realizan por cada tripulación “M”(Se toma siempre un vuelo y se lo compara con realizados) dándonos el peor costo posible en el pseudocódigo.Esto se representa de la siguiente manera:</w:t>
+      </w:r>
+    </w:p>
+    <w:p>
+      <w:pPr>
+        <w:rPr>
+          <w:rFonts w:ascii="Arial" w:hAnsi="Arial" w:cs="Arial"/>
+          <w:sz w:val="24"/>
+          <w:szCs w:val="24"/>
+          <w:lang w:val="es-MX"/>
+        </w:rPr>
+      </w:pPr>
+      <w:r>
+        <w:rPr>
+          <w:rFonts w:ascii="Arial" w:hAnsi="Arial" w:cs="Arial"/>
+          <w:sz w:val="24"/>
+          <w:szCs w:val="24"/>
+          <w:lang w:val="es-MX"/>
+        </w:rPr>
+        <w:t>(x^y)M</w:t>
+      </w:r>
+    </w:p>
+    <w:p>
+      <w:pPr>
+        <w:rPr>
+          <w:rFonts w:ascii="Arial" w:hAnsi="Arial" w:cs="Arial"/>
+          <w:sz w:val="24"/>
+          <w:szCs w:val="24"/>
+          <w:lang w:val="es-MX"/>
+        </w:rPr>
+      </w:pPr>
+    </w:p>
+    <w:p>
+      <w:pPr>
+        <w:rPr>
+          <w:rFonts w:ascii="Arial" w:hAnsi="Arial" w:cs="Arial"/>
+          <w:sz w:val="24"/>
+          <w:szCs w:val="24"/>
+          <w:lang w:val="es-MX"/>
+        </w:rPr>
+      </w:pPr>
+      <w:r>
+        <w:rPr>
+          <w:rFonts w:ascii="Arial" w:hAnsi="Arial" w:cs="Arial"/>
+          <w:sz w:val="24"/>
+          <w:szCs w:val="24"/>
+          <w:lang w:val="es-MX"/>
+        </w:rPr>
+        <w:t>X: Cantidad de Aeropuertos</w:t>
+      </w:r>
+    </w:p>
+    <w:p>
+      <w:pPr>
+        <w:rPr>
+          <w:rFonts w:ascii="Arial" w:hAnsi="Arial" w:cs="Arial"/>
+          <w:sz w:val="24"/>
+          <w:szCs w:val="24"/>
+          <w:lang w:val="es-MX"/>
+        </w:rPr>
+      </w:pPr>
+      <w:r>
+        <w:rPr>
+          <w:rFonts w:ascii="Arial" w:hAnsi="Arial" w:cs="Arial"/>
+          <w:sz w:val="24"/>
+          <w:szCs w:val="24"/>
+          <w:lang w:val="es-MX"/>
+        </w:rPr>
+        <w:t>Y: Cantidad de Vuelos</w:t>
+      </w:r>
+    </w:p>
+    <w:p>
+      <w:pPr>
+        <w:rPr>
+          <w:rFonts w:ascii="Arial" w:hAnsi="Arial" w:cs="Arial"/>
+          <w:sz w:val="24"/>
+          <w:szCs w:val="24"/>
+          <w:lang w:val="es-MX"/>
+        </w:rPr>
+      </w:pPr>
+      <w:r>
+        <w:rPr>
+          <w:rFonts w:ascii="Arial" w:hAnsi="Arial" w:cs="Arial"/>
+          <w:sz w:val="24"/>
+          <w:szCs w:val="24"/>
+          <w:lang w:val="es-MX"/>
+        </w:rPr>
+        <w:t>M: Cantidad de tripulaciones</w:t>
+      </w:r>
+    </w:p>
+    <w:p>
+      <w:pPr>
+        <w:rPr>
+          <w:rFonts w:ascii="Arial" w:hAnsi="Arial" w:cs="Arial"/>
+          <w:sz w:val="24"/>
+          <w:szCs w:val="24"/>
+          <w:lang w:val="es-MX"/>
+        </w:rPr>
+      </w:pPr>
+    </w:p>
+    <w:p>
+      <w:pPr>
+        <w:rPr>
+          <w:rFonts w:ascii="Arial" w:hAnsi="Arial" w:cs="Arial"/>
+          <w:b/>
+          <w:bCs/>
+          <w:sz w:val="24"/>
+          <w:szCs w:val="24"/>
+          <w:lang w:val="es-MX"/>
+        </w:rPr>
+      </w:pPr>
+      <w:r>
+        <w:rPr>
+          <w:rFonts w:ascii="Arial" w:hAnsi="Arial" w:cs="Arial"/>
+          <w:b/>
+          <w:bCs/>
+          <w:sz w:val="24"/>
+          <w:szCs w:val="24"/>
+          <w:lang w:val="es-MX"/>
+        </w:rPr>
+        <w:t>Costo Algoritmo esAdyacente:</w:t>
+      </w:r>
+    </w:p>
+    <w:p>
+      <w:pPr>
+        <w:rPr>
+          <w:rFonts w:ascii="Arial" w:hAnsi="Arial" w:cs="Arial"/>
+          <w:sz w:val="24"/>
+          <w:szCs w:val="24"/>
+          <w:lang w:val="es-MX"/>
+        </w:rPr>
+      </w:pPr>
+      <w:r>
+        <w:rPr>
+          <w:rFonts w:ascii="Arial" w:hAnsi="Arial" w:cs="Arial"/>
+          <w:sz w:val="24"/>
+          <w:szCs w:val="24"/>
+          <w:lang w:val="es-MX"/>
+        </w:rPr>
+        <w:t>Constante</w:t>
+      </w:r>
+    </w:p>
+    <w:p>
+      <w:pPr>
+        <w:rPr>
+          <w:rFonts w:ascii="Arial" w:hAnsi="Arial" w:cs="Arial"/>
+          <w:sz w:val="24"/>
+          <w:szCs w:val="24"/>
+          <w:lang w:val="es-MX"/>
+        </w:rPr>
+      </w:pPr>
+    </w:p>
+    <w:p>
+      <w:pPr>
+        <w:rPr>
+          <w:rFonts w:ascii="Arial" w:hAnsi="Arial" w:cs="Arial"/>
+          <w:b/>
+          <w:bCs/>
+          <w:sz w:val="24"/>
+          <w:szCs w:val="24"/>
+          <w:lang w:val="es-MX"/>
+        </w:rPr>
+      </w:pPr>
+      <w:r>
+        <w:rPr>
+          <w:rFonts w:ascii="Arial" w:hAnsi="Arial" w:cs="Arial"/>
+          <w:b/>
+          <w:bCs/>
+          <w:sz w:val="24"/>
+          <w:szCs w:val="24"/>
+          <w:lang w:val="es-MX"/>
+        </w:rPr>
+        <w:t>Costo Algoritmo calcularCosto:</w:t>
+      </w:r>
+    </w:p>
+    <w:p>
+      <w:pPr>
+        <w:rPr>
+          <w:rFonts w:ascii="Arial" w:hAnsi="Arial" w:cs="Arial"/>
+          <w:sz w:val="24"/>
+          <w:szCs w:val="24"/>
+          <w:lang w:val="es-MX"/>
+        </w:rPr>
+      </w:pPr>
+      <w:r>
+        <w:rPr>
+          <w:rFonts w:ascii="Arial" w:hAnsi="Arial" w:cs="Arial"/>
+          <w:sz w:val="24"/>
+          <w:szCs w:val="24"/>
+          <w:lang w:val="es-MX"/>
+        </w:rPr>
+        <w:t>Constante</w:t>
+      </w:r>
+    </w:p>
+    <w:p>
+      <w:pPr>
+        <w:rPr>
+          <w:rFonts w:ascii="Arial" w:hAnsi="Arial" w:cs="Arial"/>
+          <w:sz w:val="24"/>
+          <w:szCs w:val="24"/>
+          <w:lang w:val="es-MX"/>
+        </w:rPr>
+      </w:pPr>
+    </w:p>
+    <w:p>
+      <w:pPr>
+        <w:rPr>
+          <w:rFonts w:ascii="Arial" w:hAnsi="Arial" w:cs="Arial"/>
+          <w:b/>
+          <w:bCs/>
+          <w:sz w:val="24"/>
+          <w:szCs w:val="24"/>
+          <w:lang w:val="es-MX"/>
+        </w:rPr>
+      </w:pPr>
+      <w:r>
+        <w:rPr>
+          <w:rFonts w:ascii="Arial" w:hAnsi="Arial" w:cs="Arial"/>
+          <w:b/>
+          <w:bCs/>
+          <w:sz w:val="24"/>
+          <w:szCs w:val="24"/>
+          <w:lang w:val="es-MX"/>
+        </w:rPr>
+        <w:t>Costo Algoritmo LeerDatosVuelos:</w:t>
+      </w:r>
+    </w:p>
+    <w:p>
+      <w:pPr>
+        <w:rPr>
+          <w:rFonts w:ascii="Arial" w:hAnsi="Arial" w:cs="Arial"/>
+          <w:sz w:val="24"/>
+          <w:szCs w:val="24"/>
+          <w:lang w:val="es-MX"/>
+        </w:rPr>
+      </w:pPr>
+      <w:r>
+        <w:rPr>
+          <w:rFonts w:ascii="Arial" w:hAnsi="Arial" w:cs="Arial"/>
+          <w:sz w:val="24"/>
+          <w:szCs w:val="24"/>
+          <w:lang w:val="es-MX"/>
+        </w:rPr>
+        <w:t>O(N)</w:t>
+      </w:r>
+    </w:p>
+    <w:p>
+      <w:pPr>
+        <w:rPr>
+          <w:rFonts w:ascii="Arial" w:hAnsi="Arial" w:cs="Arial"/>
+          <w:sz w:val="24"/>
+          <w:szCs w:val="24"/>
+          <w:lang w:val="es-MX"/>
+        </w:rPr>
+      </w:pPr>
+    </w:p>
+    <w:p>
+      <w:pPr>
+        <w:rPr>
+          <w:rFonts w:ascii="Arial" w:hAnsi="Arial" w:cs="Arial"/>
+          <w:b/>
+          <w:bCs/>
+          <w:sz w:val="24"/>
+          <w:szCs w:val="24"/>
+          <w:lang w:val="es-MX"/>
+        </w:rPr>
+      </w:pPr>
+      <w:r>
+        <w:rPr>
+          <w:rFonts w:ascii="Arial" w:hAnsi="Arial" w:cs="Arial"/>
+          <w:b/>
+          <w:bCs/>
+          <w:sz w:val="24"/>
+          <w:szCs w:val="24"/>
+          <w:lang w:val="es-MX"/>
+        </w:rPr>
+        <w:t>Costo Algoritmo LeerDatosTripulaciones:</w:t>
+      </w:r>
+    </w:p>
+    <w:p>
+      <w:pPr>
+        <w:rPr>
+          <w:rFonts w:ascii="Arial" w:hAnsi="Arial" w:cs="Arial"/>
+          <w:sz w:val="24"/>
+          <w:szCs w:val="24"/>
+          <w:lang w:val="es-MX"/>
+        </w:rPr>
+      </w:pPr>
+      <w:r>
+        <w:rPr>
+          <w:rFonts w:ascii="Arial" w:hAnsi="Arial" w:cs="Arial"/>
+          <w:sz w:val="24"/>
+          <w:szCs w:val="24"/>
+          <w:lang w:val="es-MX"/>
+        </w:rPr>
+        <w:t>O(2N)</w:t>
+      </w:r>
+    </w:p>
+    <w:p>
+      <w:pPr>
+        <w:rPr>
+          <w:rFonts w:ascii="Arial" w:hAnsi="Arial" w:cs="Arial"/>
+          <w:sz w:val="24"/>
+          <w:szCs w:val="24"/>
+          <w:lang w:val="es-MX"/>
+        </w:rPr>
+      </w:pPr>
     </w:p>
     <w:p>
       <w:pPr>
@@ -8218,12 +8222,23 @@
       </w:r>
       <w:bookmarkEnd w:id="4"/>
     </w:p>
-    <w:p>
-      <w:pPr>
-        <w:rPr>
-          <w:lang w:val="es-MX"/>
-        </w:rPr>
-      </w:pPr>
+    <w:p/>
+    <w:p>
+      <w:pPr>
+        <w:rPr>
+          <w:rFonts w:ascii="Arial" w:hAnsi="Arial" w:cs="Arial"/>
+          <w:sz w:val="24"/>
+          <w:szCs w:val="24"/>
+        </w:rPr>
+      </w:pPr>
+      <w:r>
+        <w:rPr>
+          <w:rFonts w:ascii="Arial" w:hAnsi="Arial" w:cs="Arial"/>
+          <w:sz w:val="24"/>
+          <w:szCs w:val="24"/>
+        </w:rPr>
+        <w:t>Tras la realización del proyecto llegamos a la conclusión de que estos tipos de problemas mTSP resultan prácticos para diversos casos en la vida real. Una de estas situaciones puede ser la entrega de paquetes a diversos puntos en la ciudad. Además, también comprendimos que aplicar distintas condiciones de lo que se considera un “mejor camino” resulta sencillo, pudiendo modificar el algoritmo según las necesidades que tengamos, pero con una estructura similar.</w:t>
+      </w:r>
     </w:p>
     <w:p>
       <w:pPr>

</xml_diff>

<commit_message>
Arreglado de algoritmo de asignacion de vuelos
</commit_message>
<xml_diff>
--- a/TPOAeropuertosVarios/Informe_Grupo07.docx
+++ b/TPOAeropuertosVarios/Informe_Grupo07.docx
@@ -176,49 +176,74 @@
         </w:rPr>
         <w:tab/>
       </w:r>
+      <w:proofErr w:type="spellStart"/>
       <w:r>
         <w:rPr>
           <w:sz w:val="28"/>
           <w:szCs w:val="28"/>
         </w:rPr>
-        <w:t>Von Elm, Lucas</w:t>
-      </w:r>
+        <w:t>Von</w:t>
+      </w:r>
+      <w:proofErr w:type="spellEnd"/>
       <w:r>
         <w:rPr>
           <w:sz w:val="28"/>
           <w:szCs w:val="28"/>
         </w:rPr>
-        <w:t xml:space="preserve"> – LU:</w:t>
+        <w:t xml:space="preserve"> Elm, Lucas</w:t>
       </w:r>
       <w:r>
         <w:rPr>
           <w:sz w:val="28"/>
           <w:szCs w:val="28"/>
         </w:rPr>
-        <w:t xml:space="preserve"> 1133639</w:t>
-      </w:r>
-    </w:p>
-    <w:p>
-      <w:pPr>
-        <w:ind w:left="708"/>
+        <w:t xml:space="preserve"> – LU:</w:t>
+      </w:r>
+      <w:r>
         <w:rPr>
           <w:sz w:val="28"/>
           <w:szCs w:val="28"/>
         </w:rPr>
-      </w:pPr>
-      <w:r>
+        <w:t xml:space="preserve"> 1133639</w:t>
+      </w:r>
+    </w:p>
+    <w:p>
+      <w:pPr>
+        <w:ind w:left="708"/>
         <w:rPr>
           <w:sz w:val="28"/>
           <w:szCs w:val="28"/>
         </w:rPr>
-        <w:tab/>
-      </w:r>
+      </w:pPr>
       <w:r>
         <w:rPr>
           <w:sz w:val="28"/>
           <w:szCs w:val="28"/>
         </w:rPr>
-        <w:t>Losada Santalise, Mauro Ignacio</w:t>
+        <w:tab/>
+      </w:r>
+      <w:r>
+        <w:rPr>
+          <w:sz w:val="28"/>
+          <w:szCs w:val="28"/>
+        </w:rPr>
+        <w:t xml:space="preserve">Losada </w:t>
+      </w:r>
+      <w:proofErr w:type="spellStart"/>
+      <w:r>
+        <w:rPr>
+          <w:sz w:val="28"/>
+          <w:szCs w:val="28"/>
+        </w:rPr>
+        <w:t>Santalise</w:t>
+      </w:r>
+      <w:proofErr w:type="spellEnd"/>
+      <w:r>
+        <w:rPr>
+          <w:sz w:val="28"/>
+          <w:szCs w:val="28"/>
+        </w:rPr>
+        <w:t>, Mauro Ignacio</w:t>
       </w:r>
       <w:r>
         <w:rPr>
@@ -368,6 +393,7 @@
           <w:docPartUnique/>
         </w:docPartObj>
       </w:sdtPr>
+      <w:sdtEndPr/>
       <w:sdtContent>
         <w:p>
           <w:pPr>
@@ -2111,7 +2137,20 @@
           <w:szCs w:val="20"/>
           <w:lang w:val="es-ES"/>
         </w:rPr>
-        <w:t>Por cada Vuelo en todosVuelos</w:t>
+        <w:t xml:space="preserve">Por cada Vuelo en </w:t>
+      </w:r>
+      <w:proofErr w:type="spellStart"/>
+      <w:r>
+        <w:rPr>
+          <w:rFonts w:ascii="Times New Roman" w:eastAsia="Times New Roman" w:hAnsi="Times New Roman"/>
+          <w:i/>
+          <w:iCs/>
+          <w:color w:val="000000"/>
+          <w:sz w:val="20"/>
+          <w:szCs w:val="20"/>
+          <w:lang w:val="es-ES"/>
+        </w:rPr>
+        <w:t>todosVuelos</w:t>
       </w:r>
       <w:r>
         <w:rPr>
@@ -2125,46 +2164,61 @@
         </w:rPr>
         <w:t>Vector</w:t>
       </w:r>
-    </w:p>
-    <w:p>
-      <w:pPr>
-        <w:suppressAutoHyphens w:val="0"/>
-        <w:spacing w:after="0" w:line="240" w:lineRule="auto"/>
-        <w:rPr>
-          <w:rFonts w:ascii="Times New Roman" w:eastAsia="Times New Roman" w:hAnsi="Times New Roman"/>
-          <w:i/>
-          <w:iCs/>
-          <w:color w:val="000000"/>
-          <w:sz w:val="20"/>
-          <w:szCs w:val="20"/>
-          <w:lang w:val="es-ES"/>
-        </w:rPr>
-      </w:pPr>
-      <w:r>
-        <w:rPr>
-          <w:rFonts w:ascii="Times New Roman" w:eastAsia="Times New Roman" w:hAnsi="Times New Roman"/>
-          <w:i/>
-          <w:iCs/>
-          <w:color w:val="000000"/>
-          <w:sz w:val="20"/>
-          <w:szCs w:val="20"/>
-          <w:lang w:val="es-ES"/>
-        </w:rPr>
-        <w:tab/>
-      </w:r>
-      <w:r>
-        <w:rPr>
-          <w:rFonts w:ascii="Times New Roman" w:eastAsia="Times New Roman" w:hAnsi="Times New Roman"/>
-          <w:i/>
-          <w:iCs/>
-          <w:color w:val="000000"/>
-          <w:sz w:val="20"/>
-          <w:szCs w:val="20"/>
-          <w:lang w:val="es-ES"/>
-        </w:rPr>
-        <w:tab/>
-        <w:t>//Selecciona la siguienteTripulacion</w:t>
-      </w:r>
+      <w:proofErr w:type="spellEnd"/>
+    </w:p>
+    <w:p>
+      <w:pPr>
+        <w:suppressAutoHyphens w:val="0"/>
+        <w:spacing w:after="0" w:line="240" w:lineRule="auto"/>
+        <w:rPr>
+          <w:rFonts w:ascii="Times New Roman" w:eastAsia="Times New Roman" w:hAnsi="Times New Roman"/>
+          <w:i/>
+          <w:iCs/>
+          <w:color w:val="000000"/>
+          <w:sz w:val="20"/>
+          <w:szCs w:val="20"/>
+          <w:lang w:val="es-ES"/>
+        </w:rPr>
+      </w:pPr>
+      <w:r>
+        <w:rPr>
+          <w:rFonts w:ascii="Times New Roman" w:eastAsia="Times New Roman" w:hAnsi="Times New Roman"/>
+          <w:i/>
+          <w:iCs/>
+          <w:color w:val="000000"/>
+          <w:sz w:val="20"/>
+          <w:szCs w:val="20"/>
+          <w:lang w:val="es-ES"/>
+        </w:rPr>
+        <w:tab/>
+      </w:r>
+      <w:r>
+        <w:rPr>
+          <w:rFonts w:ascii="Times New Roman" w:eastAsia="Times New Roman" w:hAnsi="Times New Roman"/>
+          <w:i/>
+          <w:iCs/>
+          <w:color w:val="000000"/>
+          <w:sz w:val="20"/>
+          <w:szCs w:val="20"/>
+          <w:lang w:val="es-ES"/>
+        </w:rPr>
+        <w:tab/>
+        <w:t xml:space="preserve">//Selecciona la </w:t>
+      </w:r>
+      <w:proofErr w:type="spellStart"/>
+      <w:r>
+        <w:rPr>
+          <w:rFonts w:ascii="Times New Roman" w:eastAsia="Times New Roman" w:hAnsi="Times New Roman"/>
+          <w:i/>
+          <w:iCs/>
+          <w:color w:val="000000"/>
+          <w:sz w:val="20"/>
+          <w:szCs w:val="20"/>
+          <w:lang w:val="es-ES"/>
+        </w:rPr>
+        <w:t>siguienteTripulacion</w:t>
+      </w:r>
+      <w:proofErr w:type="spellEnd"/>
     </w:p>
     <w:p>
       <w:pPr>
@@ -2307,71 +2361,176 @@
           <w:lang w:val="es-ES"/>
         </w:rPr>
         <w:tab/>
-        <w:t>Si esAdyacente (vuelo,vuelosYaHechos, todosVuelos, tripulación)</w:t>
-      </w:r>
-    </w:p>
-    <w:p>
-      <w:pPr>
-        <w:suppressAutoHyphens w:val="0"/>
-        <w:spacing w:after="0" w:line="240" w:lineRule="auto"/>
-        <w:rPr>
-          <w:rFonts w:ascii="Times New Roman" w:eastAsia="Times New Roman" w:hAnsi="Times New Roman"/>
-          <w:i/>
-          <w:iCs/>
-          <w:color w:val="000000"/>
-          <w:sz w:val="20"/>
-          <w:szCs w:val="20"/>
-          <w:lang w:val="es-ES"/>
-        </w:rPr>
-      </w:pPr>
-      <w:r>
-        <w:rPr>
-          <w:rFonts w:ascii="Times New Roman" w:eastAsia="Times New Roman" w:hAnsi="Times New Roman"/>
-          <w:i/>
-          <w:iCs/>
-          <w:color w:val="000000"/>
-          <w:sz w:val="20"/>
-          <w:szCs w:val="20"/>
-          <w:lang w:val="es-ES"/>
-        </w:rPr>
-        <w:tab/>
-      </w:r>
-      <w:r>
-        <w:rPr>
-          <w:rFonts w:ascii="Times New Roman" w:eastAsia="Times New Roman" w:hAnsi="Times New Roman"/>
-          <w:i/>
-          <w:iCs/>
-          <w:color w:val="000000"/>
-          <w:sz w:val="20"/>
-          <w:szCs w:val="20"/>
-          <w:lang w:val="es-ES"/>
-        </w:rPr>
-        <w:tab/>
-      </w:r>
-      <w:r>
-        <w:rPr>
-          <w:rFonts w:ascii="Times New Roman" w:eastAsia="Times New Roman" w:hAnsi="Times New Roman"/>
-          <w:i/>
-          <w:iCs/>
-          <w:color w:val="000000"/>
-          <w:sz w:val="20"/>
-          <w:szCs w:val="20"/>
-          <w:lang w:val="es-ES"/>
-        </w:rPr>
-        <w:tab/>
-      </w:r>
-      <w:r>
-        <w:rPr>
-          <w:rFonts w:ascii="Times New Roman" w:eastAsia="Times New Roman" w:hAnsi="Times New Roman"/>
-          <w:i/>
-          <w:iCs/>
-          <w:color w:val="000000"/>
-          <w:sz w:val="20"/>
-          <w:szCs w:val="20"/>
-          <w:lang w:val="es-ES"/>
-        </w:rPr>
-        <w:tab/>
-        <w:t xml:space="preserve">vuelosYaHechos </w:t>
+        <w:t xml:space="preserve">Si </w:t>
+      </w:r>
+      <w:proofErr w:type="spellStart"/>
+      <w:r>
+        <w:rPr>
+          <w:rFonts w:ascii="Times New Roman" w:eastAsia="Times New Roman" w:hAnsi="Times New Roman"/>
+          <w:i/>
+          <w:iCs/>
+          <w:color w:val="000000"/>
+          <w:sz w:val="20"/>
+          <w:szCs w:val="20"/>
+          <w:lang w:val="es-ES"/>
+        </w:rPr>
+        <w:t>esAdyacente</w:t>
+      </w:r>
+      <w:proofErr w:type="spellEnd"/>
+      <w:r>
+        <w:rPr>
+          <w:rFonts w:ascii="Times New Roman" w:eastAsia="Times New Roman" w:hAnsi="Times New Roman"/>
+          <w:i/>
+          <w:iCs/>
+          <w:color w:val="000000"/>
+          <w:sz w:val="20"/>
+          <w:szCs w:val="20"/>
+          <w:lang w:val="es-ES"/>
+        </w:rPr>
+        <w:t xml:space="preserve"> (</w:t>
+      </w:r>
+      <w:proofErr w:type="spellStart"/>
+      <w:proofErr w:type="gramStart"/>
+      <w:r>
+        <w:rPr>
+          <w:rFonts w:ascii="Times New Roman" w:eastAsia="Times New Roman" w:hAnsi="Times New Roman"/>
+          <w:i/>
+          <w:iCs/>
+          <w:color w:val="000000"/>
+          <w:sz w:val="20"/>
+          <w:szCs w:val="20"/>
+          <w:lang w:val="es-ES"/>
+        </w:rPr>
+        <w:t>vuelo,vuelosYaHechos</w:t>
+      </w:r>
+      <w:proofErr w:type="spellEnd"/>
+      <w:proofErr w:type="gramEnd"/>
+      <w:r>
+        <w:rPr>
+          <w:rFonts w:ascii="Times New Roman" w:eastAsia="Times New Roman" w:hAnsi="Times New Roman"/>
+          <w:i/>
+          <w:iCs/>
+          <w:color w:val="000000"/>
+          <w:sz w:val="20"/>
+          <w:szCs w:val="20"/>
+          <w:lang w:val="es-ES"/>
+        </w:rPr>
+        <w:t xml:space="preserve">, </w:t>
+      </w:r>
+      <w:proofErr w:type="spellStart"/>
+      <w:r>
+        <w:rPr>
+          <w:rFonts w:ascii="Times New Roman" w:eastAsia="Times New Roman" w:hAnsi="Times New Roman"/>
+          <w:i/>
+          <w:iCs/>
+          <w:color w:val="000000"/>
+          <w:sz w:val="20"/>
+          <w:szCs w:val="20"/>
+          <w:lang w:val="es-ES"/>
+        </w:rPr>
+        <w:t>todosVuelos</w:t>
+      </w:r>
+      <w:proofErr w:type="spellEnd"/>
+      <w:r>
+        <w:rPr>
+          <w:rFonts w:ascii="Times New Roman" w:eastAsia="Times New Roman" w:hAnsi="Times New Roman"/>
+          <w:i/>
+          <w:iCs/>
+          <w:color w:val="000000"/>
+          <w:sz w:val="20"/>
+          <w:szCs w:val="20"/>
+          <w:lang w:val="es-ES"/>
+        </w:rPr>
+        <w:t>, tripulación)</w:t>
+      </w:r>
+    </w:p>
+    <w:p>
+      <w:pPr>
+        <w:suppressAutoHyphens w:val="0"/>
+        <w:spacing w:after="0" w:line="240" w:lineRule="auto"/>
+        <w:rPr>
+          <w:rFonts w:ascii="Times New Roman" w:eastAsia="Times New Roman" w:hAnsi="Times New Roman"/>
+          <w:i/>
+          <w:iCs/>
+          <w:color w:val="000000"/>
+          <w:sz w:val="20"/>
+          <w:szCs w:val="20"/>
+          <w:lang w:val="es-ES"/>
+        </w:rPr>
+      </w:pPr>
+      <w:r>
+        <w:rPr>
+          <w:rFonts w:ascii="Times New Roman" w:eastAsia="Times New Roman" w:hAnsi="Times New Roman"/>
+          <w:i/>
+          <w:iCs/>
+          <w:color w:val="000000"/>
+          <w:sz w:val="20"/>
+          <w:szCs w:val="20"/>
+          <w:lang w:val="es-ES"/>
+        </w:rPr>
+        <w:tab/>
+      </w:r>
+      <w:r>
+        <w:rPr>
+          <w:rFonts w:ascii="Times New Roman" w:eastAsia="Times New Roman" w:hAnsi="Times New Roman"/>
+          <w:i/>
+          <w:iCs/>
+          <w:color w:val="000000"/>
+          <w:sz w:val="20"/>
+          <w:szCs w:val="20"/>
+          <w:lang w:val="es-ES"/>
+        </w:rPr>
+        <w:tab/>
+      </w:r>
+      <w:r>
+        <w:rPr>
+          <w:rFonts w:ascii="Times New Roman" w:eastAsia="Times New Roman" w:hAnsi="Times New Roman"/>
+          <w:i/>
+          <w:iCs/>
+          <w:color w:val="000000"/>
+          <w:sz w:val="20"/>
+          <w:szCs w:val="20"/>
+          <w:lang w:val="es-ES"/>
+        </w:rPr>
+        <w:tab/>
+      </w:r>
+      <w:r>
+        <w:rPr>
+          <w:rFonts w:ascii="Times New Roman" w:eastAsia="Times New Roman" w:hAnsi="Times New Roman"/>
+          <w:i/>
+          <w:iCs/>
+          <w:color w:val="000000"/>
+          <w:sz w:val="20"/>
+          <w:szCs w:val="20"/>
+          <w:lang w:val="es-ES"/>
+        </w:rPr>
+        <w:tab/>
+      </w:r>
+      <w:proofErr w:type="spellStart"/>
+      <w:r>
+        <w:rPr>
+          <w:rFonts w:ascii="Times New Roman" w:eastAsia="Times New Roman" w:hAnsi="Times New Roman"/>
+          <w:i/>
+          <w:iCs/>
+          <w:color w:val="000000"/>
+          <w:sz w:val="20"/>
+          <w:szCs w:val="20"/>
+          <w:lang w:val="es-ES"/>
+        </w:rPr>
+        <w:t>vuelosYaHechos</w:t>
+      </w:r>
+      <w:proofErr w:type="spellEnd"/>
+      <w:r>
+        <w:rPr>
+          <w:rFonts w:ascii="Times New Roman" w:eastAsia="Times New Roman" w:hAnsi="Times New Roman"/>
+          <w:i/>
+          <w:iCs/>
+          <w:color w:val="000000"/>
+          <w:sz w:val="20"/>
+          <w:szCs w:val="20"/>
+          <w:lang w:val="es-ES"/>
+        </w:rPr>
+        <w:t xml:space="preserve"> </w:t>
       </w:r>
       <w:r>
         <w:rPr>
@@ -2536,17 +2695,31 @@
         </w:rPr>
         <w:tab/>
       </w:r>
-      <w:r>
-        <w:rPr>
-          <w:rFonts w:ascii="Times New Roman" w:eastAsia="Times New Roman" w:hAnsi="Times New Roman"/>
-          <w:i/>
-          <w:iCs/>
-          <w:color w:val="000000"/>
-          <w:sz w:val="20"/>
-          <w:szCs w:val="20"/>
-          <w:lang w:val="es-ES"/>
-        </w:rPr>
-        <w:t xml:space="preserve">costoAgregar </w:t>
+      <w:proofErr w:type="spellStart"/>
+      <w:r>
+        <w:rPr>
+          <w:rFonts w:ascii="Times New Roman" w:eastAsia="Times New Roman" w:hAnsi="Times New Roman"/>
+          <w:i/>
+          <w:iCs/>
+          <w:color w:val="000000"/>
+          <w:sz w:val="20"/>
+          <w:szCs w:val="20"/>
+          <w:lang w:val="es-ES"/>
+        </w:rPr>
+        <w:t>costoAgregar</w:t>
+      </w:r>
+      <w:proofErr w:type="spellEnd"/>
+      <w:r>
+        <w:rPr>
+          <w:rFonts w:ascii="Times New Roman" w:eastAsia="Times New Roman" w:hAnsi="Times New Roman"/>
+          <w:i/>
+          <w:iCs/>
+          <w:color w:val="000000"/>
+          <w:sz w:val="20"/>
+          <w:szCs w:val="20"/>
+          <w:lang w:val="es-ES"/>
+        </w:rPr>
+        <w:t xml:space="preserve"> </w:t>
       </w:r>
       <w:r>
         <w:rPr>
@@ -2570,7 +2743,47 @@
           <w:szCs w:val="20"/>
           <w:lang w:val="es-ES"/>
         </w:rPr>
-        <w:t xml:space="preserve"> calcularCosto(vuelo, tripulación)</w:t>
+        <w:t xml:space="preserve"> </w:t>
+      </w:r>
+      <w:proofErr w:type="spellStart"/>
+      <w:proofErr w:type="gramStart"/>
+      <w:r>
+        <w:rPr>
+          <w:rFonts w:ascii="Times New Roman" w:eastAsia="Times New Roman" w:hAnsi="Times New Roman"/>
+          <w:i/>
+          <w:iCs/>
+          <w:color w:val="000000"/>
+          <w:sz w:val="20"/>
+          <w:szCs w:val="20"/>
+          <w:lang w:val="es-ES"/>
+        </w:rPr>
+        <w:t>calcularCosto</w:t>
+      </w:r>
+      <w:proofErr w:type="spellEnd"/>
+      <w:r>
+        <w:rPr>
+          <w:rFonts w:ascii="Times New Roman" w:eastAsia="Times New Roman" w:hAnsi="Times New Roman"/>
+          <w:i/>
+          <w:iCs/>
+          <w:color w:val="000000"/>
+          <w:sz w:val="20"/>
+          <w:szCs w:val="20"/>
+          <w:lang w:val="es-ES"/>
+        </w:rPr>
+        <w:t>(</w:t>
+      </w:r>
+      <w:proofErr w:type="gramEnd"/>
+      <w:r>
+        <w:rPr>
+          <w:rFonts w:ascii="Times New Roman" w:eastAsia="Times New Roman" w:hAnsi="Times New Roman"/>
+          <w:i/>
+          <w:iCs/>
+          <w:color w:val="000000"/>
+          <w:sz w:val="20"/>
+          <w:szCs w:val="20"/>
+          <w:lang w:val="es-ES"/>
+        </w:rPr>
+        <w:t>vuelo, tripulación)</w:t>
       </w:r>
     </w:p>
     <w:p>
@@ -2722,135 +2935,200 @@
           <w:szCs w:val="20"/>
           <w:lang w:val="es-ES"/>
         </w:rPr>
-        <w:t xml:space="preserve"> AgregarACaminoTemp(vuelo)</w:t>
-      </w:r>
-    </w:p>
-    <w:p>
-      <w:pPr>
-        <w:suppressAutoHyphens w:val="0"/>
-        <w:spacing w:after="0" w:line="240" w:lineRule="auto"/>
-        <w:rPr>
-          <w:rFonts w:ascii="Times New Roman" w:eastAsia="Times New Roman" w:hAnsi="Times New Roman"/>
-          <w:i/>
-          <w:iCs/>
-          <w:color w:val="000000"/>
-          <w:sz w:val="20"/>
-          <w:szCs w:val="20"/>
-          <w:lang w:val="es-ES"/>
-        </w:rPr>
-      </w:pPr>
-      <w:r>
-        <w:rPr>
-          <w:rFonts w:ascii="Times New Roman" w:eastAsia="Times New Roman" w:hAnsi="Times New Roman"/>
-          <w:i/>
-          <w:iCs/>
-          <w:color w:val="000000"/>
-          <w:sz w:val="20"/>
-          <w:szCs w:val="20"/>
-          <w:lang w:val="es-ES"/>
-        </w:rPr>
-        <w:tab/>
-      </w:r>
-      <w:r>
-        <w:rPr>
-          <w:rFonts w:ascii="Times New Roman" w:eastAsia="Times New Roman" w:hAnsi="Times New Roman"/>
-          <w:i/>
-          <w:iCs/>
-          <w:color w:val="000000"/>
-          <w:sz w:val="20"/>
-          <w:szCs w:val="20"/>
-          <w:lang w:val="es-ES"/>
-        </w:rPr>
-        <w:tab/>
-      </w:r>
-      <w:r>
-        <w:rPr>
-          <w:rFonts w:ascii="Times New Roman" w:eastAsia="Times New Roman" w:hAnsi="Times New Roman"/>
-          <w:i/>
-          <w:iCs/>
-          <w:color w:val="000000"/>
-          <w:sz w:val="20"/>
-          <w:szCs w:val="20"/>
-          <w:lang w:val="es-ES"/>
-        </w:rPr>
-        <w:tab/>
-      </w:r>
-      <w:r>
-        <w:rPr>
-          <w:rFonts w:ascii="Times New Roman" w:eastAsia="Times New Roman" w:hAnsi="Times New Roman"/>
-          <w:i/>
-          <w:iCs/>
-          <w:color w:val="000000"/>
-          <w:sz w:val="20"/>
-          <w:szCs w:val="20"/>
-          <w:lang w:val="es-ES"/>
-        </w:rPr>
-        <w:tab/>
-        <w:t>tripulaciones = realizarVuelos</w:t>
-      </w:r>
-    </w:p>
-    <w:p>
-      <w:pPr>
-        <w:suppressAutoHyphens w:val="0"/>
-        <w:spacing w:after="0" w:line="240" w:lineRule="auto"/>
-        <w:rPr>
-          <w:rFonts w:ascii="Times New Roman" w:eastAsia="Times New Roman" w:hAnsi="Times New Roman"/>
-          <w:i/>
-          <w:iCs/>
-          <w:color w:val="000000"/>
-          <w:sz w:val="20"/>
-          <w:szCs w:val="20"/>
-          <w:lang w:val="es-ES"/>
-        </w:rPr>
-      </w:pPr>
-      <w:r>
-        <w:rPr>
-          <w:rFonts w:ascii="Times New Roman" w:eastAsia="Times New Roman" w:hAnsi="Times New Roman"/>
-          <w:i/>
-          <w:iCs/>
-          <w:color w:val="000000"/>
-          <w:sz w:val="20"/>
-          <w:szCs w:val="20"/>
-          <w:lang w:val="es-ES"/>
-        </w:rPr>
-        <w:tab/>
-      </w:r>
-      <w:r>
-        <w:rPr>
-          <w:rFonts w:ascii="Times New Roman" w:eastAsia="Times New Roman" w:hAnsi="Times New Roman"/>
-          <w:i/>
-          <w:iCs/>
-          <w:color w:val="000000"/>
-          <w:sz w:val="20"/>
-          <w:szCs w:val="20"/>
-          <w:lang w:val="es-ES"/>
-        </w:rPr>
-        <w:tab/>
-      </w:r>
-      <w:r>
-        <w:rPr>
-          <w:rFonts w:ascii="Times New Roman" w:eastAsia="Times New Roman" w:hAnsi="Times New Roman"/>
-          <w:i/>
-          <w:iCs/>
-          <w:color w:val="000000"/>
-          <w:sz w:val="20"/>
-          <w:szCs w:val="20"/>
-          <w:lang w:val="es-ES"/>
-        </w:rPr>
-        <w:tab/>
-      </w:r>
-      <w:r>
-        <w:rPr>
-          <w:rFonts w:ascii="Times New Roman" w:eastAsia="Times New Roman" w:hAnsi="Times New Roman"/>
-          <w:i/>
-          <w:iCs/>
-          <w:color w:val="000000"/>
-          <w:sz w:val="20"/>
-          <w:szCs w:val="20"/>
-          <w:lang w:val="es-ES"/>
-        </w:rPr>
-        <w:tab/>
-        <w:t xml:space="preserve">vuelosYaHecho </w:t>
+        <w:t xml:space="preserve"> </w:t>
+      </w:r>
+      <w:proofErr w:type="spellStart"/>
+      <w:r>
+        <w:rPr>
+          <w:rFonts w:ascii="Times New Roman" w:eastAsia="Times New Roman" w:hAnsi="Times New Roman"/>
+          <w:i/>
+          <w:iCs/>
+          <w:color w:val="000000"/>
+          <w:sz w:val="20"/>
+          <w:szCs w:val="20"/>
+          <w:lang w:val="es-ES"/>
+        </w:rPr>
+        <w:t>AgregarACaminoTemp</w:t>
+      </w:r>
+      <w:proofErr w:type="spellEnd"/>
+      <w:r>
+        <w:rPr>
+          <w:rFonts w:ascii="Times New Roman" w:eastAsia="Times New Roman" w:hAnsi="Times New Roman"/>
+          <w:i/>
+          <w:iCs/>
+          <w:color w:val="000000"/>
+          <w:sz w:val="20"/>
+          <w:szCs w:val="20"/>
+          <w:lang w:val="es-ES"/>
+        </w:rPr>
+        <w:t>(vuelo)</w:t>
+      </w:r>
+    </w:p>
+    <w:p>
+      <w:pPr>
+        <w:suppressAutoHyphens w:val="0"/>
+        <w:spacing w:after="0" w:line="240" w:lineRule="auto"/>
+        <w:rPr>
+          <w:rFonts w:ascii="Times New Roman" w:eastAsia="Times New Roman" w:hAnsi="Times New Roman"/>
+          <w:i/>
+          <w:iCs/>
+          <w:color w:val="000000"/>
+          <w:sz w:val="20"/>
+          <w:szCs w:val="20"/>
+          <w:lang w:val="es-ES"/>
+        </w:rPr>
+      </w:pPr>
+      <w:r>
+        <w:rPr>
+          <w:rFonts w:ascii="Times New Roman" w:eastAsia="Times New Roman" w:hAnsi="Times New Roman"/>
+          <w:i/>
+          <w:iCs/>
+          <w:color w:val="000000"/>
+          <w:sz w:val="20"/>
+          <w:szCs w:val="20"/>
+          <w:lang w:val="es-ES"/>
+        </w:rPr>
+        <w:tab/>
+      </w:r>
+      <w:r>
+        <w:rPr>
+          <w:rFonts w:ascii="Times New Roman" w:eastAsia="Times New Roman" w:hAnsi="Times New Roman"/>
+          <w:i/>
+          <w:iCs/>
+          <w:color w:val="000000"/>
+          <w:sz w:val="20"/>
+          <w:szCs w:val="20"/>
+          <w:lang w:val="es-ES"/>
+        </w:rPr>
+        <w:tab/>
+      </w:r>
+      <w:r>
+        <w:rPr>
+          <w:rFonts w:ascii="Times New Roman" w:eastAsia="Times New Roman" w:hAnsi="Times New Roman"/>
+          <w:i/>
+          <w:iCs/>
+          <w:color w:val="000000"/>
+          <w:sz w:val="20"/>
+          <w:szCs w:val="20"/>
+          <w:lang w:val="es-ES"/>
+        </w:rPr>
+        <w:tab/>
+      </w:r>
+      <w:r>
+        <w:rPr>
+          <w:rFonts w:ascii="Times New Roman" w:eastAsia="Times New Roman" w:hAnsi="Times New Roman"/>
+          <w:i/>
+          <w:iCs/>
+          <w:color w:val="000000"/>
+          <w:sz w:val="20"/>
+          <w:szCs w:val="20"/>
+          <w:lang w:val="es-ES"/>
+        </w:rPr>
+        <w:tab/>
+        <w:t xml:space="preserve">tripulaciones = </w:t>
+      </w:r>
+      <w:proofErr w:type="spellStart"/>
+      <w:r>
+        <w:rPr>
+          <w:rFonts w:ascii="Times New Roman" w:eastAsia="Times New Roman" w:hAnsi="Times New Roman"/>
+          <w:i/>
+          <w:iCs/>
+          <w:color w:val="000000"/>
+          <w:sz w:val="20"/>
+          <w:szCs w:val="20"/>
+          <w:lang w:val="es-ES"/>
+        </w:rPr>
+        <w:t>realizarVuelos</w:t>
+      </w:r>
+      <w:proofErr w:type="spellEnd"/>
+    </w:p>
+    <w:p>
+      <w:pPr>
+        <w:suppressAutoHyphens w:val="0"/>
+        <w:spacing w:after="0" w:line="240" w:lineRule="auto"/>
+        <w:rPr>
+          <w:rFonts w:ascii="Times New Roman" w:eastAsia="Times New Roman" w:hAnsi="Times New Roman"/>
+          <w:i/>
+          <w:iCs/>
+          <w:color w:val="000000"/>
+          <w:sz w:val="20"/>
+          <w:szCs w:val="20"/>
+          <w:lang w:val="es-ES"/>
+        </w:rPr>
+      </w:pPr>
+      <w:r>
+        <w:rPr>
+          <w:rFonts w:ascii="Times New Roman" w:eastAsia="Times New Roman" w:hAnsi="Times New Roman"/>
+          <w:i/>
+          <w:iCs/>
+          <w:color w:val="000000"/>
+          <w:sz w:val="20"/>
+          <w:szCs w:val="20"/>
+          <w:lang w:val="es-ES"/>
+        </w:rPr>
+        <w:tab/>
+      </w:r>
+      <w:r>
+        <w:rPr>
+          <w:rFonts w:ascii="Times New Roman" w:eastAsia="Times New Roman" w:hAnsi="Times New Roman"/>
+          <w:i/>
+          <w:iCs/>
+          <w:color w:val="000000"/>
+          <w:sz w:val="20"/>
+          <w:szCs w:val="20"/>
+          <w:lang w:val="es-ES"/>
+        </w:rPr>
+        <w:tab/>
+      </w:r>
+      <w:r>
+        <w:rPr>
+          <w:rFonts w:ascii="Times New Roman" w:eastAsia="Times New Roman" w:hAnsi="Times New Roman"/>
+          <w:i/>
+          <w:iCs/>
+          <w:color w:val="000000"/>
+          <w:sz w:val="20"/>
+          <w:szCs w:val="20"/>
+          <w:lang w:val="es-ES"/>
+        </w:rPr>
+        <w:tab/>
+      </w:r>
+      <w:r>
+        <w:rPr>
+          <w:rFonts w:ascii="Times New Roman" w:eastAsia="Times New Roman" w:hAnsi="Times New Roman"/>
+          <w:i/>
+          <w:iCs/>
+          <w:color w:val="000000"/>
+          <w:sz w:val="20"/>
+          <w:szCs w:val="20"/>
+          <w:lang w:val="es-ES"/>
+        </w:rPr>
+        <w:tab/>
+      </w:r>
+      <w:proofErr w:type="spellStart"/>
+      <w:r>
+        <w:rPr>
+          <w:rFonts w:ascii="Times New Roman" w:eastAsia="Times New Roman" w:hAnsi="Times New Roman"/>
+          <w:i/>
+          <w:iCs/>
+          <w:color w:val="000000"/>
+          <w:sz w:val="20"/>
+          <w:szCs w:val="20"/>
+          <w:lang w:val="es-ES"/>
+        </w:rPr>
+        <w:t>vuelosYaHecho</w:t>
+      </w:r>
+      <w:proofErr w:type="spellEnd"/>
+      <w:r>
+        <w:rPr>
+          <w:rFonts w:ascii="Times New Roman" w:eastAsia="Times New Roman" w:hAnsi="Times New Roman"/>
+          <w:i/>
+          <w:iCs/>
+          <w:color w:val="000000"/>
+          <w:sz w:val="20"/>
+          <w:szCs w:val="20"/>
+          <w:lang w:val="es-ES"/>
+        </w:rPr>
+        <w:t xml:space="preserve"> </w:t>
       </w:r>
       <w:r>
         <w:rPr>
@@ -2962,7 +3240,33 @@
           <w:szCs w:val="20"/>
           <w:lang w:val="es-ES"/>
         </w:rPr>
-        <w:t xml:space="preserve"> QuitarEnCaminoTemp(vuelo)</w:t>
+        <w:t xml:space="preserve"> </w:t>
+      </w:r>
+      <w:proofErr w:type="spellStart"/>
+      <w:r>
+        <w:rPr>
+          <w:rFonts w:ascii="Times New Roman" w:eastAsia="Times New Roman" w:hAnsi="Times New Roman"/>
+          <w:i/>
+          <w:iCs/>
+          <w:color w:val="000000"/>
+          <w:sz w:val="20"/>
+          <w:szCs w:val="20"/>
+          <w:lang w:val="es-ES"/>
+        </w:rPr>
+        <w:t>QuitarEnCaminoTemp</w:t>
+      </w:r>
+      <w:proofErr w:type="spellEnd"/>
+      <w:r>
+        <w:rPr>
+          <w:rFonts w:ascii="Times New Roman" w:eastAsia="Times New Roman" w:hAnsi="Times New Roman"/>
+          <w:i/>
+          <w:iCs/>
+          <w:color w:val="000000"/>
+          <w:sz w:val="20"/>
+          <w:szCs w:val="20"/>
+          <w:lang w:val="es-ES"/>
+        </w:rPr>
+        <w:t>(vuelo)</w:t>
       </w:r>
     </w:p>
     <w:p>
@@ -3323,46 +3627,206 @@
           <w:szCs w:val="20"/>
           <w:lang w:val="es-ES"/>
         </w:rPr>
-        <w:t>Algoritmo esAdyacente</w:t>
-      </w:r>
-    </w:p>
-    <w:p>
-      <w:pPr>
-        <w:suppressAutoHyphens w:val="0"/>
-        <w:spacing w:after="0" w:line="240" w:lineRule="auto"/>
-        <w:rPr>
-          <w:rFonts w:ascii="Times New Roman" w:eastAsia="Times New Roman" w:hAnsi="Times New Roman"/>
-          <w:i/>
-          <w:iCs/>
-          <w:color w:val="000000"/>
-          <w:sz w:val="20"/>
-          <w:szCs w:val="20"/>
-          <w:lang w:val="es-ES"/>
-        </w:rPr>
-      </w:pPr>
-      <w:r>
-        <w:rPr>
-          <w:rFonts w:ascii="Times New Roman" w:eastAsia="Times New Roman" w:hAnsi="Times New Roman"/>
-          <w:i/>
-          <w:iCs/>
-          <w:color w:val="000000"/>
-          <w:sz w:val="20"/>
-          <w:szCs w:val="20"/>
-          <w:lang w:val="es-ES"/>
-        </w:rPr>
-        <w:t xml:space="preserve">Entrada (vueloHacer: Vuelo, vuelosYaHechos: ConjuntoTDA&lt;Vuelo&gt;, todosVuelos: ConjuntoTDA&lt;Vuelo&gt;, </w:t>
-      </w:r>
-      <w:r>
-        <w:rPr>
-          <w:rFonts w:ascii="Times New Roman" w:eastAsia="Times New Roman" w:hAnsi="Times New Roman"/>
-          <w:i/>
-          <w:iCs/>
-          <w:color w:val="000000"/>
-          <w:sz w:val="20"/>
-          <w:szCs w:val="20"/>
-          <w:lang w:val="es-ES"/>
-        </w:rPr>
-        <w:t>ultimoVueloTripulacion: Vuelo</w:t>
+        <w:t xml:space="preserve">Algoritmo </w:t>
+      </w:r>
+      <w:proofErr w:type="spellStart"/>
+      <w:r>
+        <w:rPr>
+          <w:rFonts w:ascii="Times New Roman" w:eastAsia="Times New Roman" w:hAnsi="Times New Roman"/>
+          <w:b/>
+          <w:bCs/>
+          <w:i/>
+          <w:iCs/>
+          <w:color w:val="000000"/>
+          <w:sz w:val="20"/>
+          <w:szCs w:val="20"/>
+          <w:lang w:val="es-ES"/>
+        </w:rPr>
+        <w:t>esAdyacente</w:t>
+      </w:r>
+      <w:proofErr w:type="spellEnd"/>
+    </w:p>
+    <w:p>
+      <w:pPr>
+        <w:suppressAutoHyphens w:val="0"/>
+        <w:spacing w:after="0" w:line="240" w:lineRule="auto"/>
+        <w:rPr>
+          <w:rFonts w:ascii="Times New Roman" w:eastAsia="Times New Roman" w:hAnsi="Times New Roman"/>
+          <w:i/>
+          <w:iCs/>
+          <w:color w:val="000000"/>
+          <w:sz w:val="20"/>
+          <w:szCs w:val="20"/>
+          <w:lang w:val="es-ES"/>
+        </w:rPr>
+      </w:pPr>
+      <w:r>
+        <w:rPr>
+          <w:rFonts w:ascii="Times New Roman" w:eastAsia="Times New Roman" w:hAnsi="Times New Roman"/>
+          <w:i/>
+          <w:iCs/>
+          <w:color w:val="000000"/>
+          <w:sz w:val="20"/>
+          <w:szCs w:val="20"/>
+          <w:lang w:val="es-ES"/>
+        </w:rPr>
+        <w:t>Entrada (</w:t>
+      </w:r>
+      <w:proofErr w:type="spellStart"/>
+      <w:r>
+        <w:rPr>
+          <w:rFonts w:ascii="Times New Roman" w:eastAsia="Times New Roman" w:hAnsi="Times New Roman"/>
+          <w:i/>
+          <w:iCs/>
+          <w:color w:val="000000"/>
+          <w:sz w:val="20"/>
+          <w:szCs w:val="20"/>
+          <w:lang w:val="es-ES"/>
+        </w:rPr>
+        <w:t>vueloHacer</w:t>
+      </w:r>
+      <w:proofErr w:type="spellEnd"/>
+      <w:r>
+        <w:rPr>
+          <w:rFonts w:ascii="Times New Roman" w:eastAsia="Times New Roman" w:hAnsi="Times New Roman"/>
+          <w:i/>
+          <w:iCs/>
+          <w:color w:val="000000"/>
+          <w:sz w:val="20"/>
+          <w:szCs w:val="20"/>
+          <w:lang w:val="es-ES"/>
+        </w:rPr>
+        <w:t xml:space="preserve">: Vuelo, </w:t>
+      </w:r>
+      <w:proofErr w:type="spellStart"/>
+      <w:r>
+        <w:rPr>
+          <w:rFonts w:ascii="Times New Roman" w:eastAsia="Times New Roman" w:hAnsi="Times New Roman"/>
+          <w:i/>
+          <w:iCs/>
+          <w:color w:val="000000"/>
+          <w:sz w:val="20"/>
+          <w:szCs w:val="20"/>
+          <w:lang w:val="es-ES"/>
+        </w:rPr>
+        <w:t>vuelosYaHechos</w:t>
+      </w:r>
+      <w:proofErr w:type="spellEnd"/>
+      <w:r>
+        <w:rPr>
+          <w:rFonts w:ascii="Times New Roman" w:eastAsia="Times New Roman" w:hAnsi="Times New Roman"/>
+          <w:i/>
+          <w:iCs/>
+          <w:color w:val="000000"/>
+          <w:sz w:val="20"/>
+          <w:szCs w:val="20"/>
+          <w:lang w:val="es-ES"/>
+        </w:rPr>
+        <w:t xml:space="preserve">: </w:t>
+      </w:r>
+      <w:proofErr w:type="spellStart"/>
+      <w:r>
+        <w:rPr>
+          <w:rFonts w:ascii="Times New Roman" w:eastAsia="Times New Roman" w:hAnsi="Times New Roman"/>
+          <w:i/>
+          <w:iCs/>
+          <w:color w:val="000000"/>
+          <w:sz w:val="20"/>
+          <w:szCs w:val="20"/>
+          <w:lang w:val="es-ES"/>
+        </w:rPr>
+        <w:t>ConjuntoTDA</w:t>
+      </w:r>
+      <w:proofErr w:type="spellEnd"/>
+      <w:r>
+        <w:rPr>
+          <w:rFonts w:ascii="Times New Roman" w:eastAsia="Times New Roman" w:hAnsi="Times New Roman"/>
+          <w:i/>
+          <w:iCs/>
+          <w:color w:val="000000"/>
+          <w:sz w:val="20"/>
+          <w:szCs w:val="20"/>
+          <w:lang w:val="es-ES"/>
+        </w:rPr>
+        <w:t xml:space="preserve">&lt;Vuelo&gt;, </w:t>
+      </w:r>
+      <w:proofErr w:type="spellStart"/>
+      <w:r>
+        <w:rPr>
+          <w:rFonts w:ascii="Times New Roman" w:eastAsia="Times New Roman" w:hAnsi="Times New Roman"/>
+          <w:i/>
+          <w:iCs/>
+          <w:color w:val="000000"/>
+          <w:sz w:val="20"/>
+          <w:szCs w:val="20"/>
+          <w:lang w:val="es-ES"/>
+        </w:rPr>
+        <w:t>todosVuelos</w:t>
+      </w:r>
+      <w:proofErr w:type="spellEnd"/>
+      <w:r>
+        <w:rPr>
+          <w:rFonts w:ascii="Times New Roman" w:eastAsia="Times New Roman" w:hAnsi="Times New Roman"/>
+          <w:i/>
+          <w:iCs/>
+          <w:color w:val="000000"/>
+          <w:sz w:val="20"/>
+          <w:szCs w:val="20"/>
+          <w:lang w:val="es-ES"/>
+        </w:rPr>
+        <w:t xml:space="preserve">: </w:t>
+      </w:r>
+      <w:proofErr w:type="spellStart"/>
+      <w:r>
+        <w:rPr>
+          <w:rFonts w:ascii="Times New Roman" w:eastAsia="Times New Roman" w:hAnsi="Times New Roman"/>
+          <w:i/>
+          <w:iCs/>
+          <w:color w:val="000000"/>
+          <w:sz w:val="20"/>
+          <w:szCs w:val="20"/>
+          <w:lang w:val="es-ES"/>
+        </w:rPr>
+        <w:t>ConjuntoTDA</w:t>
+      </w:r>
+      <w:proofErr w:type="spellEnd"/>
+      <w:r>
+        <w:rPr>
+          <w:rFonts w:ascii="Times New Roman" w:eastAsia="Times New Roman" w:hAnsi="Times New Roman"/>
+          <w:i/>
+          <w:iCs/>
+          <w:color w:val="000000"/>
+          <w:sz w:val="20"/>
+          <w:szCs w:val="20"/>
+          <w:lang w:val="es-ES"/>
+        </w:rPr>
+        <w:t xml:space="preserve">&lt;Vuelo&gt;, </w:t>
+      </w:r>
+      <w:proofErr w:type="spellStart"/>
+      <w:r>
+        <w:rPr>
+          <w:rFonts w:ascii="Times New Roman" w:eastAsia="Times New Roman" w:hAnsi="Times New Roman"/>
+          <w:i/>
+          <w:iCs/>
+          <w:color w:val="000000"/>
+          <w:sz w:val="20"/>
+          <w:szCs w:val="20"/>
+          <w:lang w:val="es-ES"/>
+        </w:rPr>
+        <w:t>ultimoVueloTripulacion</w:t>
+      </w:r>
+      <w:proofErr w:type="spellEnd"/>
+      <w:r>
+        <w:rPr>
+          <w:rFonts w:ascii="Times New Roman" w:eastAsia="Times New Roman" w:hAnsi="Times New Roman"/>
+          <w:i/>
+          <w:iCs/>
+          <w:color w:val="000000"/>
+          <w:sz w:val="20"/>
+          <w:szCs w:val="20"/>
+          <w:lang w:val="es-ES"/>
+        </w:rPr>
+        <w:t>: Vuelo</w:t>
       </w:r>
       <w:r>
         <w:rPr>
@@ -3401,49 +3865,127 @@
           <w:szCs w:val="20"/>
           <w:lang w:val="es-ES"/>
         </w:rPr>
-        <w:t>Salida (boolean)</w:t>
-      </w:r>
-    </w:p>
-    <w:p>
-      <w:pPr>
-        <w:suppressAutoHyphens w:val="0"/>
-        <w:spacing w:after="0" w:line="240" w:lineRule="auto"/>
-        <w:rPr>
-          <w:rFonts w:ascii="Times New Roman" w:eastAsia="Times New Roman" w:hAnsi="Times New Roman"/>
-          <w:i/>
-          <w:iCs/>
-          <w:color w:val="000000"/>
-          <w:sz w:val="20"/>
-          <w:szCs w:val="20"/>
-          <w:lang w:val="es-ES"/>
-        </w:rPr>
-      </w:pPr>
-    </w:p>
-    <w:p>
-      <w:pPr>
-        <w:suppressAutoHyphens w:val="0"/>
-        <w:spacing w:after="0" w:line="240" w:lineRule="auto"/>
-        <w:rPr>
-          <w:rFonts w:ascii="Times New Roman" w:eastAsia="Times New Roman" w:hAnsi="Times New Roman"/>
-          <w:i/>
-          <w:iCs/>
-          <w:color w:val="000000"/>
-          <w:sz w:val="20"/>
-          <w:szCs w:val="20"/>
-          <w:lang w:val="es-ES"/>
-        </w:rPr>
-      </w:pPr>
-      <w:r>
-        <w:rPr>
-          <w:rFonts w:ascii="Times New Roman" w:eastAsia="Times New Roman" w:hAnsi="Times New Roman"/>
-          <w:i/>
-          <w:iCs/>
-          <w:color w:val="000000"/>
-          <w:sz w:val="20"/>
-          <w:szCs w:val="20"/>
-          <w:lang w:val="es-ES"/>
-        </w:rPr>
-        <w:t>Si vuelosYaHechos.pertenece(vueloHacer)</w:t>
+        <w:t>Salida (</w:t>
+      </w:r>
+      <w:proofErr w:type="spellStart"/>
+      <w:r>
+        <w:rPr>
+          <w:rFonts w:ascii="Times New Roman" w:eastAsia="Times New Roman" w:hAnsi="Times New Roman"/>
+          <w:i/>
+          <w:iCs/>
+          <w:color w:val="000000"/>
+          <w:sz w:val="20"/>
+          <w:szCs w:val="20"/>
+          <w:lang w:val="es-ES"/>
+        </w:rPr>
+        <w:t>boolean</w:t>
+      </w:r>
+      <w:proofErr w:type="spellEnd"/>
+      <w:r>
+        <w:rPr>
+          <w:rFonts w:ascii="Times New Roman" w:eastAsia="Times New Roman" w:hAnsi="Times New Roman"/>
+          <w:i/>
+          <w:iCs/>
+          <w:color w:val="000000"/>
+          <w:sz w:val="20"/>
+          <w:szCs w:val="20"/>
+          <w:lang w:val="es-ES"/>
+        </w:rPr>
+        <w:t>)</w:t>
+      </w:r>
+    </w:p>
+    <w:p>
+      <w:pPr>
+        <w:suppressAutoHyphens w:val="0"/>
+        <w:spacing w:after="0" w:line="240" w:lineRule="auto"/>
+        <w:rPr>
+          <w:rFonts w:ascii="Times New Roman" w:eastAsia="Times New Roman" w:hAnsi="Times New Roman"/>
+          <w:i/>
+          <w:iCs/>
+          <w:color w:val="000000"/>
+          <w:sz w:val="20"/>
+          <w:szCs w:val="20"/>
+          <w:lang w:val="es-ES"/>
+        </w:rPr>
+      </w:pPr>
+    </w:p>
+    <w:p>
+      <w:pPr>
+        <w:suppressAutoHyphens w:val="0"/>
+        <w:spacing w:after="0" w:line="240" w:lineRule="auto"/>
+        <w:rPr>
+          <w:rFonts w:ascii="Times New Roman" w:eastAsia="Times New Roman" w:hAnsi="Times New Roman"/>
+          <w:i/>
+          <w:iCs/>
+          <w:color w:val="000000"/>
+          <w:sz w:val="20"/>
+          <w:szCs w:val="20"/>
+          <w:lang w:val="es-ES"/>
+        </w:rPr>
+      </w:pPr>
+      <w:r>
+        <w:rPr>
+          <w:rFonts w:ascii="Times New Roman" w:eastAsia="Times New Roman" w:hAnsi="Times New Roman"/>
+          <w:i/>
+          <w:iCs/>
+          <w:color w:val="000000"/>
+          <w:sz w:val="20"/>
+          <w:szCs w:val="20"/>
+          <w:lang w:val="es-ES"/>
+        </w:rPr>
+        <w:t xml:space="preserve">Si </w:t>
+      </w:r>
+      <w:proofErr w:type="spellStart"/>
+      <w:r>
+        <w:rPr>
+          <w:rFonts w:ascii="Times New Roman" w:eastAsia="Times New Roman" w:hAnsi="Times New Roman"/>
+          <w:i/>
+          <w:iCs/>
+          <w:color w:val="000000"/>
+          <w:sz w:val="20"/>
+          <w:szCs w:val="20"/>
+          <w:lang w:val="es-ES"/>
+        </w:rPr>
+        <w:t>vuelosYaHechos.pertenece</w:t>
+      </w:r>
+      <w:proofErr w:type="spellEnd"/>
+      <w:r>
+        <w:rPr>
+          <w:rFonts w:ascii="Times New Roman" w:eastAsia="Times New Roman" w:hAnsi="Times New Roman"/>
+          <w:i/>
+          <w:iCs/>
+          <w:color w:val="000000"/>
+          <w:sz w:val="20"/>
+          <w:szCs w:val="20"/>
+          <w:lang w:val="es-ES"/>
+        </w:rPr>
+        <w:t>(</w:t>
+      </w:r>
+      <w:proofErr w:type="spellStart"/>
+      <w:r>
+        <w:rPr>
+          <w:rFonts w:ascii="Times New Roman" w:eastAsia="Times New Roman" w:hAnsi="Times New Roman"/>
+          <w:i/>
+          <w:iCs/>
+          <w:color w:val="000000"/>
+          <w:sz w:val="20"/>
+          <w:szCs w:val="20"/>
+          <w:lang w:val="es-ES"/>
+        </w:rPr>
+        <w:t>vueloHacer</w:t>
+      </w:r>
+      <w:proofErr w:type="spellEnd"/>
+      <w:r>
+        <w:rPr>
+          <w:rFonts w:ascii="Times New Roman" w:eastAsia="Times New Roman" w:hAnsi="Times New Roman"/>
+          <w:i/>
+          <w:iCs/>
+          <w:color w:val="000000"/>
+          <w:sz w:val="20"/>
+          <w:szCs w:val="20"/>
+          <w:lang w:val="es-ES"/>
+        </w:rPr>
+        <w:t>)</w:t>
       </w:r>
     </w:p>
     <w:p>
@@ -3525,8 +4067,74 @@
           <w:szCs w:val="20"/>
           <w:lang w:val="es-ES"/>
         </w:rPr>
-        <w:t>Si vueloHacer.FechaAterrizaje &gt; tripulación.UltimoVueloDespegue</w:t>
-      </w:r>
+        <w:t xml:space="preserve">Si </w:t>
+      </w:r>
+      <w:proofErr w:type="spellStart"/>
+      <w:r>
+        <w:rPr>
+          <w:rFonts w:ascii="Times New Roman" w:eastAsia="Times New Roman" w:hAnsi="Times New Roman"/>
+          <w:i/>
+          <w:iCs/>
+          <w:color w:val="000000"/>
+          <w:sz w:val="20"/>
+          <w:szCs w:val="20"/>
+          <w:lang w:val="es-ES"/>
+        </w:rPr>
+        <w:t>vueloHacer.FechaAterrizaje</w:t>
+      </w:r>
+      <w:proofErr w:type="spellEnd"/>
+      <w:r>
+        <w:rPr>
+          <w:rFonts w:ascii="Times New Roman" w:eastAsia="Times New Roman" w:hAnsi="Times New Roman"/>
+          <w:i/>
+          <w:iCs/>
+          <w:color w:val="000000"/>
+          <w:sz w:val="20"/>
+          <w:szCs w:val="20"/>
+          <w:lang w:val="es-ES"/>
+        </w:rPr>
+        <w:t xml:space="preserve"> &gt; </w:t>
+      </w:r>
+      <w:proofErr w:type="spellStart"/>
+      <w:proofErr w:type="gramStart"/>
+      <w:r>
+        <w:rPr>
+          <w:rFonts w:ascii="Times New Roman" w:eastAsia="Times New Roman" w:hAnsi="Times New Roman"/>
+          <w:i/>
+          <w:iCs/>
+          <w:color w:val="000000"/>
+          <w:sz w:val="20"/>
+          <w:szCs w:val="20"/>
+          <w:lang w:val="es-ES"/>
+        </w:rPr>
+        <w:t>tripulación.UltimoVuelo</w:t>
+      </w:r>
+      <w:r>
+        <w:rPr>
+          <w:rFonts w:ascii="Times New Roman" w:eastAsia="Times New Roman" w:hAnsi="Times New Roman"/>
+          <w:i/>
+          <w:iCs/>
+          <w:color w:val="000000"/>
+          <w:sz w:val="20"/>
+          <w:szCs w:val="20"/>
+          <w:lang w:val="es-ES"/>
+        </w:rPr>
+        <w:t>Fecha</w:t>
+      </w:r>
+      <w:r>
+        <w:rPr>
+          <w:rFonts w:ascii="Times New Roman" w:eastAsia="Times New Roman" w:hAnsi="Times New Roman"/>
+          <w:i/>
+          <w:iCs/>
+          <w:color w:val="000000"/>
+          <w:sz w:val="20"/>
+          <w:szCs w:val="20"/>
+          <w:lang w:val="es-ES"/>
+        </w:rPr>
+        <w:t>Despegue</w:t>
+      </w:r>
+      <w:proofErr w:type="spellEnd"/>
+      <w:proofErr w:type="gramEnd"/>
     </w:p>
     <w:p>
       <w:pPr>
@@ -3581,8 +4189,74 @@
           <w:lang w:val="es-ES"/>
         </w:rPr>
         <w:tab/>
-        <w:t>Si vueloHacerAeropuertoOrigen == tripulación.UltimoVueloDestino</w:t>
-      </w:r>
+        <w:t xml:space="preserve">Si </w:t>
+      </w:r>
+      <w:proofErr w:type="spellStart"/>
+      <w:r>
+        <w:rPr>
+          <w:rFonts w:ascii="Times New Roman" w:eastAsia="Times New Roman" w:hAnsi="Times New Roman"/>
+          <w:i/>
+          <w:iCs/>
+          <w:color w:val="000000"/>
+          <w:sz w:val="20"/>
+          <w:szCs w:val="20"/>
+          <w:lang w:val="es-ES"/>
+        </w:rPr>
+        <w:t>vueloHacerAeropuertoOrigen</w:t>
+      </w:r>
+      <w:proofErr w:type="spellEnd"/>
+      <w:r>
+        <w:rPr>
+          <w:rFonts w:ascii="Times New Roman" w:eastAsia="Times New Roman" w:hAnsi="Times New Roman"/>
+          <w:i/>
+          <w:iCs/>
+          <w:color w:val="000000"/>
+          <w:sz w:val="20"/>
+          <w:szCs w:val="20"/>
+          <w:lang w:val="es-ES"/>
+        </w:rPr>
+        <w:t xml:space="preserve"> == </w:t>
+      </w:r>
+      <w:proofErr w:type="spellStart"/>
+      <w:proofErr w:type="gramStart"/>
+      <w:r>
+        <w:rPr>
+          <w:rFonts w:ascii="Times New Roman" w:eastAsia="Times New Roman" w:hAnsi="Times New Roman"/>
+          <w:i/>
+          <w:iCs/>
+          <w:color w:val="000000"/>
+          <w:sz w:val="20"/>
+          <w:szCs w:val="20"/>
+          <w:lang w:val="es-ES"/>
+        </w:rPr>
+        <w:t>tripulación.UltimoVuelo</w:t>
+      </w:r>
+      <w:r>
+        <w:rPr>
+          <w:rFonts w:ascii="Times New Roman" w:eastAsia="Times New Roman" w:hAnsi="Times New Roman"/>
+          <w:i/>
+          <w:iCs/>
+          <w:color w:val="000000"/>
+          <w:sz w:val="20"/>
+          <w:szCs w:val="20"/>
+          <w:lang w:val="es-ES"/>
+        </w:rPr>
+        <w:t>Aeropuerto</w:t>
+      </w:r>
+      <w:r>
+        <w:rPr>
+          <w:rFonts w:ascii="Times New Roman" w:eastAsia="Times New Roman" w:hAnsi="Times New Roman"/>
+          <w:i/>
+          <w:iCs/>
+          <w:color w:val="000000"/>
+          <w:sz w:val="20"/>
+          <w:szCs w:val="20"/>
+          <w:lang w:val="es-ES"/>
+        </w:rPr>
+        <w:t>Destino</w:t>
+      </w:r>
+      <w:proofErr w:type="spellEnd"/>
+      <w:proofErr w:type="gramEnd"/>
     </w:p>
     <w:p>
       <w:pPr>
@@ -7834,48 +8508,75 @@
         </w:rPr>
         <w:t>-And-Cut</w:t>
       </w:r>
+      <w:proofErr w:type="gramStart"/>
       <w:r>
         <w:rPr>
           <w:rFonts w:ascii="Arial" w:hAnsi="Arial" w:cs="Arial"/>
           <w:lang w:val="en-US"/>
         </w:rPr>
-        <w:t>&gt;  - &lt;</w:t>
-      </w:r>
+        <w:t>&gt;  -</w:t>
+      </w:r>
+      <w:proofErr w:type="gramEnd"/>
       <w:r>
         <w:rPr>
           <w:rFonts w:ascii="Arial" w:hAnsi="Arial" w:cs="Arial"/>
           <w:lang w:val="en-US"/>
         </w:rPr>
-        <w:t>Karla L. Hoffman</w:t>
+        <w:t xml:space="preserve"> &lt;</w:t>
       </w:r>
       <w:r>
         <w:rPr>
           <w:rFonts w:ascii="Arial" w:hAnsi="Arial" w:cs="Arial"/>
           <w:lang w:val="en-US"/>
         </w:rPr>
-        <w:t xml:space="preserve">, </w:t>
+        <w:t>Karla L. Hoffman</w:t>
       </w:r>
       <w:r>
         <w:rPr>
           <w:rFonts w:ascii="Arial" w:hAnsi="Arial" w:cs="Arial"/>
           <w:lang w:val="en-US"/>
         </w:rPr>
-        <w:t>Manfred Padberg</w:t>
+        <w:t xml:space="preserve">, </w:t>
       </w:r>
       <w:r>
         <w:rPr>
           <w:rFonts w:ascii="Arial" w:hAnsi="Arial" w:cs="Arial"/>
           <w:lang w:val="en-US"/>
         </w:rPr>
-        <w:t xml:space="preserve">&gt;- </w:t>
-      </w:r>
+        <w:t xml:space="preserve">Manfred </w:t>
+      </w:r>
+      <w:proofErr w:type="spellStart"/>
       <w:r>
         <w:rPr>
           <w:rFonts w:ascii="Arial" w:hAnsi="Arial" w:cs="Arial"/>
           <w:lang w:val="en-US"/>
         </w:rPr>
-        <w:t>Management Sciene</w:t>
-      </w:r>
+        <w:t>Padberg</w:t>
+      </w:r>
+      <w:proofErr w:type="spellEnd"/>
+      <w:r>
+        <w:rPr>
+          <w:rFonts w:ascii="Arial" w:hAnsi="Arial" w:cs="Arial"/>
+          <w:lang w:val="en-US"/>
+        </w:rPr>
+        <w:t xml:space="preserve">&gt;- </w:t>
+      </w:r>
+      <w:r>
+        <w:rPr>
+          <w:rFonts w:ascii="Arial" w:hAnsi="Arial" w:cs="Arial"/>
+          <w:lang w:val="en-US"/>
+        </w:rPr>
+        <w:t xml:space="preserve">Management </w:t>
+      </w:r>
+      <w:proofErr w:type="spellStart"/>
+      <w:r>
+        <w:rPr>
+          <w:rFonts w:ascii="Arial" w:hAnsi="Arial" w:cs="Arial"/>
+          <w:lang w:val="en-US"/>
+        </w:rPr>
+        <w:t>Sciene</w:t>
+      </w:r>
+      <w:proofErr w:type="spellEnd"/>
       <w:r>
         <w:rPr>
           <w:rFonts w:ascii="Arial" w:hAnsi="Arial" w:cs="Arial"/>
@@ -7946,20 +8647,47 @@
         </w:rPr>
         <w:t>formulations and solution procedures</w:t>
       </w:r>
+      <w:proofErr w:type="gramStart"/>
       <w:r>
         <w:rPr>
           <w:rFonts w:ascii="Arial" w:hAnsi="Arial" w:cs="Arial"/>
           <w:lang w:val="en-US"/>
         </w:rPr>
-        <w:t>&gt;  - &lt;</w:t>
-      </w:r>
+        <w:t>&gt;  -</w:t>
+      </w:r>
+      <w:proofErr w:type="gramEnd"/>
       <w:r>
         <w:rPr>
           <w:rFonts w:ascii="Arial" w:hAnsi="Arial" w:cs="Arial"/>
           <w:lang w:val="en-US"/>
         </w:rPr>
-        <w:t>Tolga Bektas</w:t>
-      </w:r>
+        <w:t xml:space="preserve"> &lt;</w:t>
+      </w:r>
+      <w:proofErr w:type="spellStart"/>
+      <w:r>
+        <w:rPr>
+          <w:rFonts w:ascii="Arial" w:hAnsi="Arial" w:cs="Arial"/>
+          <w:lang w:val="en-US"/>
+        </w:rPr>
+        <w:t>Tolga</w:t>
+      </w:r>
+      <w:proofErr w:type="spellEnd"/>
+      <w:r>
+        <w:rPr>
+          <w:rFonts w:ascii="Arial" w:hAnsi="Arial" w:cs="Arial"/>
+          <w:lang w:val="en-US"/>
+        </w:rPr>
+        <w:t xml:space="preserve"> </w:t>
+      </w:r>
+      <w:proofErr w:type="spellStart"/>
+      <w:r>
+        <w:rPr>
+          <w:rFonts w:ascii="Arial" w:hAnsi="Arial" w:cs="Arial"/>
+          <w:lang w:val="en-US"/>
+        </w:rPr>
+        <w:t>Bektas</w:t>
+      </w:r>
+      <w:proofErr w:type="spellEnd"/>
       <w:r>
         <w:rPr>
           <w:rFonts w:ascii="Arial" w:hAnsi="Arial" w:cs="Arial"/>

</xml_diff>